<commit_message>
Report and revisions to .vpp
</commit_message>
<xml_diff>
--- a/Report.docx
+++ b/Report.docx
@@ -442,7 +442,7 @@
           <w:iCs w:val="0"/>
         </w:rPr>
       </w:pPr>
-      <w:bookmarkStart w:id="1" w:name="_Toc58165331"/>
+      <w:bookmarkStart w:id="1" w:name="_Toc58188636"/>
       <w:r>
         <w:rPr>
           <w:rStyle w:val="SubtleEmphasis"/>
@@ -506,7 +506,7 @@
           <w:r>
             <w:fldChar w:fldCharType="separate"/>
           </w:r>
-          <w:hyperlink w:anchor="_Toc58165331" w:history="1">
+          <w:hyperlink w:anchor="_Toc58188636" w:history="1">
             <w:r>
               <w:rPr>
                 <w:rStyle w:val="Hyperlink"/>
@@ -533,7 +533,7 @@
                 <w:noProof/>
                 <w:webHidden/>
               </w:rPr>
-              <w:instrText xml:space="preserve"> PAGEREF _Toc58165331 \h </w:instrText>
+              <w:instrText xml:space="preserve"> PAGEREF _Toc58188636 \h </w:instrText>
             </w:r>
             <w:r>
               <w:rPr>
@@ -576,7 +576,7 @@
               <w:lang w:eastAsia="en-CA"/>
             </w:rPr>
           </w:pPr>
-          <w:hyperlink w:anchor="_Toc58165332" w:history="1">
+          <w:hyperlink w:anchor="_Toc58188637" w:history="1">
             <w:r>
               <w:rPr>
                 <w:rStyle w:val="Hyperlink"/>
@@ -603,7 +603,7 @@
                 <w:noProof/>
                 <w:webHidden/>
               </w:rPr>
-              <w:instrText xml:space="preserve"> PAGEREF _Toc58165332 \h </w:instrText>
+              <w:instrText xml:space="preserve"> PAGEREF _Toc58188637 \h </w:instrText>
             </w:r>
             <w:r>
               <w:rPr>
@@ -623,7 +623,7 @@
                 <w:noProof/>
                 <w:webHidden/>
               </w:rPr>
-              <w:t>4</w:t>
+              <w:t>2</w:t>
             </w:r>
             <w:r>
               <w:rPr>
@@ -646,7 +646,7 @@
               <w:lang w:eastAsia="en-CA"/>
             </w:rPr>
           </w:pPr>
-          <w:hyperlink w:anchor="_Toc58165333" w:history="1">
+          <w:hyperlink w:anchor="_Toc58188638" w:history="1">
             <w:r>
               <w:rPr>
                 <w:rStyle w:val="Hyperlink"/>
@@ -673,7 +673,7 @@
                 <w:noProof/>
                 <w:webHidden/>
               </w:rPr>
-              <w:instrText xml:space="preserve"> PAGEREF _Toc58165333 \h </w:instrText>
+              <w:instrText xml:space="preserve"> PAGEREF _Toc58188638 \h </w:instrText>
             </w:r>
             <w:r>
               <w:rPr>
@@ -693,7 +693,7 @@
                 <w:noProof/>
                 <w:webHidden/>
               </w:rPr>
-              <w:t>4</w:t>
+              <w:t>2</w:t>
             </w:r>
             <w:r>
               <w:rPr>
@@ -716,7 +716,7 @@
               <w:lang w:eastAsia="en-CA"/>
             </w:rPr>
           </w:pPr>
-          <w:hyperlink w:anchor="_Toc58165334" w:history="1">
+          <w:hyperlink w:anchor="_Toc58188639" w:history="1">
             <w:r>
               <w:rPr>
                 <w:rStyle w:val="Hyperlink"/>
@@ -743,7 +743,7 @@
                 <w:noProof/>
                 <w:webHidden/>
               </w:rPr>
-              <w:instrText xml:space="preserve"> PAGEREF _Toc58165334 \h </w:instrText>
+              <w:instrText xml:space="preserve"> PAGEREF _Toc58188639 \h </w:instrText>
             </w:r>
             <w:r>
               <w:rPr>
@@ -763,7 +763,7 @@
                 <w:noProof/>
                 <w:webHidden/>
               </w:rPr>
-              <w:t>4</w:t>
+              <w:t>2</w:t>
             </w:r>
             <w:r>
               <w:rPr>
@@ -786,7 +786,7 @@
               <w:lang w:eastAsia="en-CA"/>
             </w:rPr>
           </w:pPr>
-          <w:hyperlink w:anchor="_Toc58165335" w:history="1">
+          <w:hyperlink w:anchor="_Toc58188640" w:history="1">
             <w:r>
               <w:rPr>
                 <w:rStyle w:val="Hyperlink"/>
@@ -813,7 +813,7 @@
                 <w:noProof/>
                 <w:webHidden/>
               </w:rPr>
-              <w:instrText xml:space="preserve"> PAGEREF _Toc58165335 \h </w:instrText>
+              <w:instrText xml:space="preserve"> PAGEREF _Toc58188640 \h </w:instrText>
             </w:r>
             <w:r>
               <w:rPr>
@@ -833,7 +833,7 @@
                 <w:noProof/>
                 <w:webHidden/>
               </w:rPr>
-              <w:t>5</w:t>
+              <w:t>3</w:t>
             </w:r>
             <w:r>
               <w:rPr>
@@ -856,7 +856,7 @@
               <w:lang w:eastAsia="en-CA"/>
             </w:rPr>
           </w:pPr>
-          <w:hyperlink w:anchor="_Toc58165336" w:history="1">
+          <w:hyperlink w:anchor="_Toc58188641" w:history="1">
             <w:r>
               <w:rPr>
                 <w:rStyle w:val="Hyperlink"/>
@@ -883,7 +883,7 @@
                 <w:noProof/>
                 <w:webHidden/>
               </w:rPr>
-              <w:instrText xml:space="preserve"> PAGEREF _Toc58165336 \h </w:instrText>
+              <w:instrText xml:space="preserve"> PAGEREF _Toc58188641 \h </w:instrText>
             </w:r>
             <w:r>
               <w:rPr>
@@ -903,7 +903,7 @@
                 <w:noProof/>
                 <w:webHidden/>
               </w:rPr>
-              <w:t>5</w:t>
+              <w:t>3</w:t>
             </w:r>
             <w:r>
               <w:rPr>
@@ -926,7 +926,7 @@
               <w:lang w:eastAsia="en-CA"/>
             </w:rPr>
           </w:pPr>
-          <w:hyperlink w:anchor="_Toc58165337" w:history="1">
+          <w:hyperlink w:anchor="_Toc58188642" w:history="1">
             <w:r>
               <w:rPr>
                 <w:rStyle w:val="Hyperlink"/>
@@ -953,7 +953,7 @@
                 <w:noProof/>
                 <w:webHidden/>
               </w:rPr>
-              <w:instrText xml:space="preserve"> PAGEREF _Toc58165337 \h </w:instrText>
+              <w:instrText xml:space="preserve"> PAGEREF _Toc58188642 \h </w:instrText>
             </w:r>
             <w:r>
               <w:rPr>
@@ -973,7 +973,7 @@
                 <w:noProof/>
                 <w:webHidden/>
               </w:rPr>
-              <w:t>6</w:t>
+              <w:t>4</w:t>
             </w:r>
             <w:r>
               <w:rPr>
@@ -996,7 +996,7 @@
               <w:lang w:eastAsia="en-CA"/>
             </w:rPr>
           </w:pPr>
-          <w:hyperlink w:anchor="_Toc58165338" w:history="1">
+          <w:hyperlink w:anchor="_Toc58188643" w:history="1">
             <w:r>
               <w:rPr>
                 <w:rStyle w:val="Hyperlink"/>
@@ -1023,7 +1023,7 @@
                 <w:noProof/>
                 <w:webHidden/>
               </w:rPr>
-              <w:instrText xml:space="preserve"> PAGEREF _Toc58165338 \h </w:instrText>
+              <w:instrText xml:space="preserve"> PAGEREF _Toc58188643 \h </w:instrText>
             </w:r>
             <w:r>
               <w:rPr>
@@ -1043,585 +1043,7 @@
                 <w:noProof/>
                 <w:webHidden/>
               </w:rPr>
-              <w:t>8</w:t>
-            </w:r>
-            <w:r>
-              <w:rPr>
-                <w:noProof/>
-                <w:webHidden/>
-              </w:rPr>
-              <w:fldChar w:fldCharType="end"/>
-            </w:r>
-          </w:hyperlink>
-        </w:p>
-        <w:p>
-          <w:pPr>
-            <w:pStyle w:val="TOC2"/>
-            <w:tabs>
-              <w:tab w:val="right" w:leader="dot" w:pos="9350"/>
-            </w:tabs>
-            <w:rPr>
-              <w:rFonts w:eastAsiaTheme="minorEastAsia"/>
-              <w:noProof/>
-              <w:lang w:eastAsia="en-CA"/>
-            </w:rPr>
-          </w:pPr>
-          <w:hyperlink w:anchor="_Toc58165339" w:history="1">
-            <w:r>
-              <w:rPr>
-                <w:rStyle w:val="Hyperlink"/>
-                <w:noProof/>
-              </w:rPr>
-              <w:drawing>
-                <wp:inline distT="0" distB="0" distL="0" distR="0" wp14:anchorId="5416A551" wp14:editId="03D1044C">
-                  <wp:extent cx="1800728" cy="3701415"/>
-                  <wp:effectExtent l="0" t="0" r="9525" b="0"/>
-                  <wp:docPr id="96" name="Picture 96"/>
-                  <wp:cNvGraphicFramePr>
-                    <a:graphicFrameLocks xmlns:a="http://schemas.openxmlformats.org/drawingml/2006/main" noChangeAspect="1"/>
-                  </wp:cNvGraphicFramePr>
-                  <a:graphic xmlns:a="http://schemas.openxmlformats.org/drawingml/2006/main">
-                    <a:graphicData uri="http://schemas.openxmlformats.org/drawingml/2006/picture">
-                      <pic:pic xmlns:pic="http://schemas.openxmlformats.org/drawingml/2006/picture">
-                        <pic:nvPicPr>
-                          <pic:cNvPr id="0" name="Picture 28"/>
-                          <pic:cNvPicPr>
-                            <a:picLocks noChangeAspect="1" noChangeArrowheads="1"/>
-                          </pic:cNvPicPr>
-                        </pic:nvPicPr>
-                        <pic:blipFill>
-                          <a:blip r:embed="rId6" cstate="print">
-                            <a:extLst>
-                              <a:ext uri="{28A0092B-C50C-407E-A947-70E740481C1C}">
-                                <a14:useLocalDpi xmlns:a14="http://schemas.microsoft.com/office/drawing/2010/main" val="0"/>
-                              </a:ext>
-                            </a:extLst>
-                          </a:blip>
-                          <a:srcRect/>
-                          <a:stretch>
-                            <a:fillRect/>
-                          </a:stretch>
-                        </pic:blipFill>
-                        <pic:spPr bwMode="auto">
-                          <a:xfrm>
-                            <a:off x="0" y="0"/>
-                            <a:ext cx="1811722" cy="3724013"/>
-                          </a:xfrm>
-                          <a:prstGeom prst="rect">
-                            <a:avLst/>
-                          </a:prstGeom>
-                          <a:noFill/>
-                          <a:ln>
-                            <a:noFill/>
-                          </a:ln>
-                        </pic:spPr>
-                      </pic:pic>
-                    </a:graphicData>
-                  </a:graphic>
-                </wp:inline>
-              </w:drawing>
-            </w:r>
-            <w:r>
-              <w:rPr>
-                <w:rStyle w:val="Hyperlink"/>
-                <w:noProof/>
-              </w:rPr>
-              <w:t xml:space="preserve">  </w:t>
-            </w:r>
-            <w:r>
-              <w:rPr>
-                <w:rStyle w:val="Hyperlink"/>
-                <w:noProof/>
-              </w:rPr>
-              <w:drawing>
-                <wp:inline distT="0" distB="0" distL="0" distR="0" wp14:anchorId="049E925B" wp14:editId="5261701E">
-                  <wp:extent cx="1809750" cy="3719963"/>
-                  <wp:effectExtent l="0" t="0" r="0" b="0"/>
-                  <wp:docPr id="97" name="Picture 97"/>
-                  <wp:cNvGraphicFramePr>
-                    <a:graphicFrameLocks xmlns:a="http://schemas.openxmlformats.org/drawingml/2006/main" noChangeAspect="1"/>
-                  </wp:cNvGraphicFramePr>
-                  <a:graphic xmlns:a="http://schemas.openxmlformats.org/drawingml/2006/main">
-                    <a:graphicData uri="http://schemas.openxmlformats.org/drawingml/2006/picture">
-                      <pic:pic xmlns:pic="http://schemas.openxmlformats.org/drawingml/2006/picture">
-                        <pic:nvPicPr>
-                          <pic:cNvPr id="0" name="Picture 3"/>
-                          <pic:cNvPicPr>
-                            <a:picLocks noChangeAspect="1" noChangeArrowheads="1"/>
-                          </pic:cNvPicPr>
-                        </pic:nvPicPr>
-                        <pic:blipFill>
-                          <a:blip r:embed="rId7" cstate="print">
-                            <a:extLst>
-                              <a:ext uri="{28A0092B-C50C-407E-A947-70E740481C1C}">
-                                <a14:useLocalDpi xmlns:a14="http://schemas.microsoft.com/office/drawing/2010/main" val="0"/>
-                              </a:ext>
-                            </a:extLst>
-                          </a:blip>
-                          <a:srcRect/>
-                          <a:stretch>
-                            <a:fillRect/>
-                          </a:stretch>
-                        </pic:blipFill>
-                        <pic:spPr bwMode="auto">
-                          <a:xfrm>
-                            <a:off x="0" y="0"/>
-                            <a:ext cx="1817778" cy="3736465"/>
-                          </a:xfrm>
-                          <a:prstGeom prst="rect">
-                            <a:avLst/>
-                          </a:prstGeom>
-                          <a:noFill/>
-                          <a:ln>
-                            <a:noFill/>
-                          </a:ln>
-                        </pic:spPr>
-                      </pic:pic>
-                    </a:graphicData>
-                  </a:graphic>
-                </wp:inline>
-              </w:drawing>
-            </w:r>
-            <w:r>
-              <w:rPr>
-                <w:rStyle w:val="Hyperlink"/>
-                <w:noProof/>
-              </w:rPr>
-              <w:drawing>
-                <wp:inline distT="0" distB="0" distL="0" distR="0" wp14:anchorId="7F171E8A" wp14:editId="34FB86B3">
-                  <wp:extent cx="1800225" cy="3700382"/>
-                  <wp:effectExtent l="0" t="0" r="0" b="0"/>
-                  <wp:docPr id="98" name="Picture 98"/>
-                  <wp:cNvGraphicFramePr>
-                    <a:graphicFrameLocks xmlns:a="http://schemas.openxmlformats.org/drawingml/2006/main" noChangeAspect="1"/>
-                  </wp:cNvGraphicFramePr>
-                  <a:graphic xmlns:a="http://schemas.openxmlformats.org/drawingml/2006/main">
-                    <a:graphicData uri="http://schemas.openxmlformats.org/drawingml/2006/picture">
-                      <pic:pic xmlns:pic="http://schemas.openxmlformats.org/drawingml/2006/picture">
-                        <pic:nvPicPr>
-                          <pic:cNvPr id="0" name="Picture 34"/>
-                          <pic:cNvPicPr>
-                            <a:picLocks noChangeAspect="1" noChangeArrowheads="1"/>
-                          </pic:cNvPicPr>
-                        </pic:nvPicPr>
-                        <pic:blipFill>
-                          <a:blip r:embed="rId8" cstate="print">
-                            <a:extLst>
-                              <a:ext uri="{28A0092B-C50C-407E-A947-70E740481C1C}">
-                                <a14:useLocalDpi xmlns:a14="http://schemas.microsoft.com/office/drawing/2010/main" val="0"/>
-                              </a:ext>
-                            </a:extLst>
-                          </a:blip>
-                          <a:srcRect/>
-                          <a:stretch>
-                            <a:fillRect/>
-                          </a:stretch>
-                        </pic:blipFill>
-                        <pic:spPr bwMode="auto">
-                          <a:xfrm>
-                            <a:off x="0" y="0"/>
-                            <a:ext cx="1811205" cy="3722951"/>
-                          </a:xfrm>
-                          <a:prstGeom prst="rect">
-                            <a:avLst/>
-                          </a:prstGeom>
-                          <a:noFill/>
-                          <a:ln>
-                            <a:noFill/>
-                          </a:ln>
-                        </pic:spPr>
-                      </pic:pic>
-                    </a:graphicData>
-                  </a:graphic>
-                </wp:inline>
-              </w:drawing>
-            </w:r>
-            <w:r>
-              <w:rPr>
-                <w:rStyle w:val="Hyperlink"/>
-                <w:noProof/>
-              </w:rPr>
-              <w:t xml:space="preserve"> </w:t>
-            </w:r>
-            <w:r>
-              <w:rPr>
-                <w:rStyle w:val="Hyperlink"/>
-                <w:noProof/>
-              </w:rPr>
-              <w:drawing>
-                <wp:inline distT="0" distB="0" distL="0" distR="0" wp14:anchorId="306B5087" wp14:editId="1FFD1A2B">
-                  <wp:extent cx="1790700" cy="3680805"/>
-                  <wp:effectExtent l="0" t="0" r="0" b="0"/>
-                  <wp:docPr id="99" name="Picture 99"/>
-                  <wp:cNvGraphicFramePr>
-                    <a:graphicFrameLocks xmlns:a="http://schemas.openxmlformats.org/drawingml/2006/main" noChangeAspect="1"/>
-                  </wp:cNvGraphicFramePr>
-                  <a:graphic xmlns:a="http://schemas.openxmlformats.org/drawingml/2006/main">
-                    <a:graphicData uri="http://schemas.openxmlformats.org/drawingml/2006/picture">
-                      <pic:pic xmlns:pic="http://schemas.openxmlformats.org/drawingml/2006/picture">
-                        <pic:nvPicPr>
-                          <pic:cNvPr id="0" name="Picture 1"/>
-                          <pic:cNvPicPr>
-                            <a:picLocks noChangeAspect="1" noChangeArrowheads="1"/>
-                          </pic:cNvPicPr>
-                        </pic:nvPicPr>
-                        <pic:blipFill>
-                          <a:blip r:embed="rId9" cstate="print">
-                            <a:extLst>
-                              <a:ext uri="{28A0092B-C50C-407E-A947-70E740481C1C}">
-                                <a14:useLocalDpi xmlns:a14="http://schemas.microsoft.com/office/drawing/2010/main" val="0"/>
-                              </a:ext>
-                            </a:extLst>
-                          </a:blip>
-                          <a:srcRect/>
-                          <a:stretch>
-                            <a:fillRect/>
-                          </a:stretch>
-                        </pic:blipFill>
-                        <pic:spPr bwMode="auto">
-                          <a:xfrm>
-                            <a:off x="0" y="0"/>
-                            <a:ext cx="1811848" cy="3724274"/>
-                          </a:xfrm>
-                          <a:prstGeom prst="rect">
-                            <a:avLst/>
-                          </a:prstGeom>
-                          <a:noFill/>
-                          <a:ln>
-                            <a:noFill/>
-                          </a:ln>
-                        </pic:spPr>
-                      </pic:pic>
-                    </a:graphicData>
-                  </a:graphic>
-                </wp:inline>
-              </w:drawing>
-            </w:r>
-            <w:r>
-              <w:rPr>
-                <w:rStyle w:val="Hyperlink"/>
-                <w:noProof/>
-              </w:rPr>
-              <w:t xml:space="preserve"> </w:t>
-            </w:r>
-            <w:r>
-              <w:rPr>
-                <w:rStyle w:val="Hyperlink"/>
-                <w:noProof/>
-              </w:rPr>
-              <w:drawing>
-                <wp:inline distT="0" distB="0" distL="0" distR="0" wp14:anchorId="4BE1B644" wp14:editId="2D1A35F5">
-                  <wp:extent cx="1797947" cy="3695700"/>
-                  <wp:effectExtent l="0" t="0" r="0" b="0"/>
-                  <wp:docPr id="100" name="Picture 100"/>
-                  <wp:cNvGraphicFramePr>
-                    <a:graphicFrameLocks xmlns:a="http://schemas.openxmlformats.org/drawingml/2006/main" noChangeAspect="1"/>
-                  </wp:cNvGraphicFramePr>
-                  <a:graphic xmlns:a="http://schemas.openxmlformats.org/drawingml/2006/main">
-                    <a:graphicData uri="http://schemas.openxmlformats.org/drawingml/2006/picture">
-                      <pic:pic xmlns:pic="http://schemas.openxmlformats.org/drawingml/2006/picture">
-                        <pic:nvPicPr>
-                          <pic:cNvPr id="0" name="Picture 18"/>
-                          <pic:cNvPicPr>
-                            <a:picLocks noChangeAspect="1" noChangeArrowheads="1"/>
-                          </pic:cNvPicPr>
-                        </pic:nvPicPr>
-                        <pic:blipFill>
-                          <a:blip r:embed="rId10" cstate="print">
-                            <a:extLst>
-                              <a:ext uri="{28A0092B-C50C-407E-A947-70E740481C1C}">
-                                <a14:useLocalDpi xmlns:a14="http://schemas.microsoft.com/office/drawing/2010/main" val="0"/>
-                              </a:ext>
-                            </a:extLst>
-                          </a:blip>
-                          <a:srcRect/>
-                          <a:stretch>
-                            <a:fillRect/>
-                          </a:stretch>
-                        </pic:blipFill>
-                        <pic:spPr bwMode="auto">
-                          <a:xfrm>
-                            <a:off x="0" y="0"/>
-                            <a:ext cx="1817648" cy="3736195"/>
-                          </a:xfrm>
-                          <a:prstGeom prst="rect">
-                            <a:avLst/>
-                          </a:prstGeom>
-                          <a:noFill/>
-                          <a:ln>
-                            <a:noFill/>
-                          </a:ln>
-                        </pic:spPr>
-                      </pic:pic>
-                    </a:graphicData>
-                  </a:graphic>
-                </wp:inline>
-              </w:drawing>
-            </w:r>
-            <w:r>
-              <w:rPr>
-                <w:rStyle w:val="Hyperlink"/>
-                <w:noProof/>
-              </w:rPr>
-              <w:t xml:space="preserve"> </w:t>
-            </w:r>
-            <w:r>
-              <w:rPr>
-                <w:rStyle w:val="Hyperlink"/>
-                <w:noProof/>
-              </w:rPr>
-              <w:drawing>
-                <wp:inline distT="0" distB="0" distL="0" distR="0" wp14:anchorId="6194B704" wp14:editId="213E0B71">
-                  <wp:extent cx="1793314" cy="3686175"/>
-                  <wp:effectExtent l="0" t="0" r="0" b="0"/>
-                  <wp:docPr id="101" name="Picture 101"/>
-                  <wp:cNvGraphicFramePr>
-                    <a:graphicFrameLocks xmlns:a="http://schemas.openxmlformats.org/drawingml/2006/main" noChangeAspect="1"/>
-                  </wp:cNvGraphicFramePr>
-                  <a:graphic xmlns:a="http://schemas.openxmlformats.org/drawingml/2006/main">
-                    <a:graphicData uri="http://schemas.openxmlformats.org/drawingml/2006/picture">
-                      <pic:pic xmlns:pic="http://schemas.openxmlformats.org/drawingml/2006/picture">
-                        <pic:nvPicPr>
-                          <pic:cNvPr id="0" name="Picture 36"/>
-                          <pic:cNvPicPr>
-                            <a:picLocks noChangeAspect="1" noChangeArrowheads="1"/>
-                          </pic:cNvPicPr>
-                        </pic:nvPicPr>
-                        <pic:blipFill>
-                          <a:blip r:embed="rId11" cstate="print">
-                            <a:extLst>
-                              <a:ext uri="{28A0092B-C50C-407E-A947-70E740481C1C}">
-                                <a14:useLocalDpi xmlns:a14="http://schemas.microsoft.com/office/drawing/2010/main" val="0"/>
-                              </a:ext>
-                            </a:extLst>
-                          </a:blip>
-                          <a:srcRect/>
-                          <a:stretch>
-                            <a:fillRect/>
-                          </a:stretch>
-                        </pic:blipFill>
-                        <pic:spPr bwMode="auto">
-                          <a:xfrm>
-                            <a:off x="0" y="0"/>
-                            <a:ext cx="1805253" cy="3710717"/>
-                          </a:xfrm>
-                          <a:prstGeom prst="rect">
-                            <a:avLst/>
-                          </a:prstGeom>
-                          <a:noFill/>
-                          <a:ln>
-                            <a:noFill/>
-                          </a:ln>
-                        </pic:spPr>
-                      </pic:pic>
-                    </a:graphicData>
-                  </a:graphic>
-                </wp:inline>
-              </w:drawing>
-            </w:r>
-            <w:r>
-              <w:rPr>
-                <w:rStyle w:val="Hyperlink"/>
-                <w:noProof/>
-              </w:rPr>
-              <w:lastRenderedPageBreak/>
-              <w:drawing>
-                <wp:inline distT="0" distB="0" distL="0" distR="0" wp14:anchorId="6449B29C" wp14:editId="7A55EC3A">
-                  <wp:extent cx="1752600" cy="3602490"/>
-                  <wp:effectExtent l="0" t="0" r="0" b="0"/>
-                  <wp:docPr id="102" name="Picture 102"/>
-                  <wp:cNvGraphicFramePr>
-                    <a:graphicFrameLocks xmlns:a="http://schemas.openxmlformats.org/drawingml/2006/main" noChangeAspect="1"/>
-                  </wp:cNvGraphicFramePr>
-                  <a:graphic xmlns:a="http://schemas.openxmlformats.org/drawingml/2006/main">
-                    <a:graphicData uri="http://schemas.openxmlformats.org/drawingml/2006/picture">
-                      <pic:pic xmlns:pic="http://schemas.openxmlformats.org/drawingml/2006/picture">
-                        <pic:nvPicPr>
-                          <pic:cNvPr id="0" name="Picture 47"/>
-                          <pic:cNvPicPr>
-                            <a:picLocks noChangeAspect="1" noChangeArrowheads="1"/>
-                          </pic:cNvPicPr>
-                        </pic:nvPicPr>
-                        <pic:blipFill>
-                          <a:blip r:embed="rId12" cstate="print">
-                            <a:extLst>
-                              <a:ext uri="{28A0092B-C50C-407E-A947-70E740481C1C}">
-                                <a14:useLocalDpi xmlns:a14="http://schemas.microsoft.com/office/drawing/2010/main" val="0"/>
-                              </a:ext>
-                            </a:extLst>
-                          </a:blip>
-                          <a:srcRect/>
-                          <a:stretch>
-                            <a:fillRect/>
-                          </a:stretch>
-                        </pic:blipFill>
-                        <pic:spPr bwMode="auto">
-                          <a:xfrm>
-                            <a:off x="0" y="0"/>
-                            <a:ext cx="1763327" cy="3624540"/>
-                          </a:xfrm>
-                          <a:prstGeom prst="rect">
-                            <a:avLst/>
-                          </a:prstGeom>
-                          <a:noFill/>
-                          <a:ln>
-                            <a:noFill/>
-                          </a:ln>
-                        </pic:spPr>
-                      </pic:pic>
-                    </a:graphicData>
-                  </a:graphic>
-                </wp:inline>
-              </w:drawing>
-            </w:r>
-            <w:r>
-              <w:rPr>
-                <w:rStyle w:val="Hyperlink"/>
-                <w:noProof/>
-              </w:rPr>
-              <w:drawing>
-                <wp:inline distT="0" distB="0" distL="0" distR="0" wp14:anchorId="4D5459F1" wp14:editId="380B498B">
-                  <wp:extent cx="1743075" cy="3582911"/>
-                  <wp:effectExtent l="0" t="0" r="0" b="0"/>
-                  <wp:docPr id="103" name="Picture 103"/>
-                  <wp:cNvGraphicFramePr>
-                    <a:graphicFrameLocks xmlns:a="http://schemas.openxmlformats.org/drawingml/2006/main" noChangeAspect="1"/>
-                  </wp:cNvGraphicFramePr>
-                  <a:graphic xmlns:a="http://schemas.openxmlformats.org/drawingml/2006/main">
-                    <a:graphicData uri="http://schemas.openxmlformats.org/drawingml/2006/picture">
-                      <pic:pic xmlns:pic="http://schemas.openxmlformats.org/drawingml/2006/picture">
-                        <pic:nvPicPr>
-                          <pic:cNvPr id="0" name="Picture 5"/>
-                          <pic:cNvPicPr>
-                            <a:picLocks noChangeAspect="1" noChangeArrowheads="1"/>
-                          </pic:cNvPicPr>
-                        </pic:nvPicPr>
-                        <pic:blipFill>
-                          <a:blip r:embed="rId13" cstate="print">
-                            <a:extLst>
-                              <a:ext uri="{28A0092B-C50C-407E-A947-70E740481C1C}">
-                                <a14:useLocalDpi xmlns:a14="http://schemas.microsoft.com/office/drawing/2010/main" val="0"/>
-                              </a:ext>
-                            </a:extLst>
-                          </a:blip>
-                          <a:srcRect/>
-                          <a:stretch>
-                            <a:fillRect/>
-                          </a:stretch>
-                        </pic:blipFill>
-                        <pic:spPr bwMode="auto">
-                          <a:xfrm>
-                            <a:off x="0" y="0"/>
-                            <a:ext cx="1747423" cy="3591849"/>
-                          </a:xfrm>
-                          <a:prstGeom prst="rect">
-                            <a:avLst/>
-                          </a:prstGeom>
-                          <a:noFill/>
-                          <a:ln>
-                            <a:noFill/>
-                          </a:ln>
-                        </pic:spPr>
-                      </pic:pic>
-                    </a:graphicData>
-                  </a:graphic>
-                </wp:inline>
-              </w:drawing>
-            </w:r>
-            <w:r>
-              <w:rPr>
-                <w:rStyle w:val="Hyperlink"/>
-                <w:noProof/>
-              </w:rPr>
-              <w:drawing>
-                <wp:inline distT="0" distB="0" distL="0" distR="0" wp14:anchorId="24112EEB" wp14:editId="4241A38B">
-                  <wp:extent cx="1742341" cy="3581400"/>
-                  <wp:effectExtent l="0" t="0" r="0" b="0"/>
-                  <wp:docPr id="104" name="Picture 104"/>
-                  <wp:cNvGraphicFramePr>
-                    <a:graphicFrameLocks xmlns:a="http://schemas.openxmlformats.org/drawingml/2006/main" noChangeAspect="1"/>
-                  </wp:cNvGraphicFramePr>
-                  <a:graphic xmlns:a="http://schemas.openxmlformats.org/drawingml/2006/main">
-                    <a:graphicData uri="http://schemas.openxmlformats.org/drawingml/2006/picture">
-                      <pic:pic xmlns:pic="http://schemas.openxmlformats.org/drawingml/2006/picture">
-                        <pic:nvPicPr>
-                          <pic:cNvPr id="0" name="Picture 7"/>
-                          <pic:cNvPicPr>
-                            <a:picLocks noChangeAspect="1" noChangeArrowheads="1"/>
-                          </pic:cNvPicPr>
-                        </pic:nvPicPr>
-                        <pic:blipFill>
-                          <a:blip r:embed="rId14" cstate="print">
-                            <a:extLst>
-                              <a:ext uri="{28A0092B-C50C-407E-A947-70E740481C1C}">
-                                <a14:useLocalDpi xmlns:a14="http://schemas.microsoft.com/office/drawing/2010/main" val="0"/>
-                              </a:ext>
-                            </a:extLst>
-                          </a:blip>
-                          <a:srcRect/>
-                          <a:stretch>
-                            <a:fillRect/>
-                          </a:stretch>
-                        </pic:blipFill>
-                        <pic:spPr bwMode="auto">
-                          <a:xfrm>
-                            <a:off x="0" y="0"/>
-                            <a:ext cx="1751229" cy="3599669"/>
-                          </a:xfrm>
-                          <a:prstGeom prst="rect">
-                            <a:avLst/>
-                          </a:prstGeom>
-                          <a:noFill/>
-                          <a:ln>
-                            <a:noFill/>
-                          </a:ln>
-                        </pic:spPr>
-                      </pic:pic>
-                    </a:graphicData>
-                  </a:graphic>
-                </wp:inline>
-              </w:drawing>
-            </w:r>
-            <w:r>
-              <w:rPr>
-                <w:noProof/>
-                <w:webHidden/>
-              </w:rPr>
-              <w:tab/>
-            </w:r>
-            <w:r>
-              <w:rPr>
-                <w:noProof/>
-                <w:webHidden/>
-              </w:rPr>
-              <w:fldChar w:fldCharType="begin"/>
-            </w:r>
-            <w:r>
-              <w:rPr>
-                <w:noProof/>
-                <w:webHidden/>
-              </w:rPr>
-              <w:instrText xml:space="preserve"> PAGEREF _Toc58165339 \h </w:instrText>
-            </w:r>
-            <w:r>
-              <w:rPr>
-                <w:noProof/>
-                <w:webHidden/>
-              </w:rPr>
-            </w:r>
-            <w:r>
-              <w:rPr>
-                <w:noProof/>
-                <w:webHidden/>
-              </w:rPr>
-              <w:fldChar w:fldCharType="separate"/>
-            </w:r>
-            <w:r>
-              <w:rPr>
-                <w:noProof/>
-                <w:webHidden/>
-              </w:rPr>
-              <w:t>9</w:t>
+              <w:t>6</w:t>
             </w:r>
             <w:r>
               <w:rPr>
@@ -1644,7 +1066,7 @@
               <w:lang w:eastAsia="en-CA"/>
             </w:rPr>
           </w:pPr>
-          <w:hyperlink w:anchor="_Toc58165340" w:history="1">
+          <w:hyperlink w:anchor="_Toc58188644" w:history="1">
             <w:r>
               <w:rPr>
                 <w:rStyle w:val="Hyperlink"/>
@@ -1671,7 +1093,7 @@
                 <w:noProof/>
                 <w:webHidden/>
               </w:rPr>
-              <w:instrText xml:space="preserve"> PAGEREF _Toc58165340 \h </w:instrText>
+              <w:instrText xml:space="preserve"> PAGEREF _Toc58188644 \h </w:instrText>
             </w:r>
             <w:r>
               <w:rPr>
@@ -1691,7 +1113,7 @@
                 <w:noProof/>
                 <w:webHidden/>
               </w:rPr>
-              <w:t>10</w:t>
+              <w:t>8</w:t>
             </w:r>
             <w:r>
               <w:rPr>
@@ -1743,7 +1165,7 @@
           <w:iCs w:val="0"/>
         </w:rPr>
       </w:pPr>
-      <w:bookmarkStart w:id="2" w:name="_Toc58165332"/>
+      <w:bookmarkStart w:id="2" w:name="_Toc58188637"/>
       <w:r>
         <w:rPr>
           <w:rStyle w:val="SubtleEmphasis"/>
@@ -1821,7 +1243,7 @@
           <w:color w:val="404040" w:themeColor="text1" w:themeTint="BF"/>
         </w:rPr>
       </w:pPr>
-      <w:bookmarkStart w:id="3" w:name="_Toc58165333"/>
+      <w:bookmarkStart w:id="3" w:name="_Toc58188638"/>
       <w:r>
         <w:rPr>
           <w:rStyle w:val="SubtleEmphasis"/>
@@ -1862,7 +1284,13 @@
         </w:numPr>
       </w:pPr>
       <w:r>
-        <w:t>Organize related classes into packages to manage the large amount of classes</w:t>
+        <w:t xml:space="preserve">Organize related classes into packages to manage </w:t>
+      </w:r>
+      <w:r>
+        <w:t>many</w:t>
+      </w:r>
+      <w:r>
+        <w:t xml:space="preserve"> classes</w:t>
       </w:r>
     </w:p>
     <w:p>
@@ -1880,19 +1308,13 @@
         <w:t>functions</w:t>
       </w:r>
       <w:r>
-        <w:t xml:space="preserve"> and </w:t>
-      </w:r>
-      <w:r>
-        <w:t xml:space="preserve">naming </w:t>
+        <w:t xml:space="preserve"> and naming </w:t>
       </w:r>
       <w:r>
         <w:t>conventions</w:t>
       </w:r>
       <w:r>
-        <w:t xml:space="preserve"> </w:t>
-      </w:r>
-      <w:r>
-        <w:t xml:space="preserve">is </w:t>
+        <w:t xml:space="preserve"> is </w:t>
       </w:r>
       <w:r>
         <w:t>important to establish between all group members to prevent confusion</w:t>
@@ -1967,7 +1389,7 @@
           <w:iCs w:val="0"/>
         </w:rPr>
       </w:pPr>
-      <w:bookmarkStart w:id="4" w:name="_Toc58165334"/>
+      <w:bookmarkStart w:id="4" w:name="_Toc58188639"/>
       <w:r>
         <w:rPr>
           <w:rStyle w:val="SubtleEmphasis"/>
@@ -2366,6 +1788,9 @@
             <w:r>
               <w:t>Branch rating</w:t>
             </w:r>
+            <w:r>
+              <w:t xml:space="preserve"> + comments</w:t>
+            </w:r>
           </w:p>
           <w:p>
             <w:r>
@@ -2382,7 +1807,6 @@
               <w:t>Image upload/download</w:t>
             </w:r>
           </w:p>
-          <w:p/>
           <w:p/>
         </w:tc>
       </w:tr>
@@ -2396,7 +1820,7 @@
           <w:iCs w:val="0"/>
         </w:rPr>
       </w:pPr>
-      <w:bookmarkStart w:id="5" w:name="_Toc58165335"/>
+      <w:bookmarkStart w:id="5" w:name="_Toc58188640"/>
       <w:r>
         <w:rPr>
           <w:rStyle w:val="SubtleEmphasis"/>
@@ -2431,7 +1855,7 @@
                     </pic:cNvPicPr>
                   </pic:nvPicPr>
                   <pic:blipFill>
-                    <a:blip r:embed="rId15" cstate="print">
+                    <a:blip r:embed="rId6" cstate="print">
                       <a:extLst>
                         <a:ext uri="{28A0092B-C50C-407E-A947-70E740481C1C}">
                           <a14:useLocalDpi xmlns:a14="http://schemas.microsoft.com/office/drawing/2010/main" val="0"/>
@@ -2487,7 +1911,7 @@
                     </pic:cNvPicPr>
                   </pic:nvPicPr>
                   <pic:blipFill>
-                    <a:blip r:embed="rId16" cstate="print">
+                    <a:blip r:embed="rId7" cstate="print">
                       <a:extLst>
                         <a:ext uri="{28A0092B-C50C-407E-A947-70E740481C1C}">
                           <a14:useLocalDpi xmlns:a14="http://schemas.microsoft.com/office/drawing/2010/main" val="0"/>
@@ -2531,7 +1955,7 @@
           <w:iCs w:val="0"/>
         </w:rPr>
       </w:pPr>
-      <w:bookmarkStart w:id="6" w:name="_Toc58165336"/>
+      <w:bookmarkStart w:id="6" w:name="_Toc58188641"/>
       <w:r>
         <w:rPr>
           <w:rStyle w:val="SubtleEmphasis"/>
@@ -2567,7 +1991,7 @@
                     </pic:cNvPicPr>
                   </pic:nvPicPr>
                   <pic:blipFill>
-                    <a:blip r:embed="rId17" cstate="print">
+                    <a:blip r:embed="rId8" cstate="print">
                       <a:extLst>
                         <a:ext uri="{28A0092B-C50C-407E-A947-70E740481C1C}">
                           <a14:useLocalDpi xmlns:a14="http://schemas.microsoft.com/office/drawing/2010/main" val="0"/>
@@ -2620,7 +2044,7 @@
                     </pic:cNvPicPr>
                   </pic:nvPicPr>
                   <pic:blipFill>
-                    <a:blip r:embed="rId18" cstate="print">
+                    <a:blip r:embed="rId9" cstate="print">
                       <a:extLst>
                         <a:ext uri="{28A0092B-C50C-407E-A947-70E740481C1C}">
                           <a14:useLocalDpi xmlns:a14="http://schemas.microsoft.com/office/drawing/2010/main" val="0"/>
@@ -2676,7 +2100,7 @@
                     </pic:cNvPicPr>
                   </pic:nvPicPr>
                   <pic:blipFill>
-                    <a:blip r:embed="rId19" cstate="print">
+                    <a:blip r:embed="rId10" cstate="print">
                       <a:extLst>
                         <a:ext uri="{28A0092B-C50C-407E-A947-70E740481C1C}">
                           <a14:useLocalDpi xmlns:a14="http://schemas.microsoft.com/office/drawing/2010/main" val="0"/>
@@ -2732,7 +2156,7 @@
                     </pic:cNvPicPr>
                   </pic:nvPicPr>
                   <pic:blipFill>
-                    <a:blip r:embed="rId20" cstate="print">
+                    <a:blip r:embed="rId11" cstate="print">
                       <a:extLst>
                         <a:ext uri="{28A0092B-C50C-407E-A947-70E740481C1C}">
                           <a14:useLocalDpi xmlns:a14="http://schemas.microsoft.com/office/drawing/2010/main" val="0"/>
@@ -2785,7 +2209,7 @@
                     </pic:cNvPicPr>
                   </pic:nvPicPr>
                   <pic:blipFill>
-                    <a:blip r:embed="rId21" cstate="print">
+                    <a:blip r:embed="rId12" cstate="print">
                       <a:extLst>
                         <a:ext uri="{28A0092B-C50C-407E-A947-70E740481C1C}">
                           <a14:useLocalDpi xmlns:a14="http://schemas.microsoft.com/office/drawing/2010/main" val="0"/>
@@ -2841,7 +2265,7 @@
                     </pic:cNvPicPr>
                   </pic:nvPicPr>
                   <pic:blipFill>
-                    <a:blip r:embed="rId22" cstate="print">
+                    <a:blip r:embed="rId13" cstate="print">
                       <a:extLst>
                         <a:ext uri="{28A0092B-C50C-407E-A947-70E740481C1C}">
                           <a14:useLocalDpi xmlns:a14="http://schemas.microsoft.com/office/drawing/2010/main" val="0"/>
@@ -2882,7 +2306,7 @@
           <w:iCs w:val="0"/>
         </w:rPr>
       </w:pPr>
-      <w:bookmarkStart w:id="7" w:name="_Toc58165337"/>
+      <w:bookmarkStart w:id="7" w:name="_Toc58188642"/>
       <w:r>
         <w:rPr>
           <w:rStyle w:val="SubtleEmphasis"/>
@@ -2918,7 +2342,7 @@
                     </pic:cNvPicPr>
                   </pic:nvPicPr>
                   <pic:blipFill>
-                    <a:blip r:embed="rId23" cstate="print">
+                    <a:blip r:embed="rId14" cstate="print">
                       <a:extLst>
                         <a:ext uri="{28A0092B-C50C-407E-A947-70E740481C1C}">
                           <a14:useLocalDpi xmlns:a14="http://schemas.microsoft.com/office/drawing/2010/main" val="0"/>
@@ -2974,7 +2398,7 @@
                     </pic:cNvPicPr>
                   </pic:nvPicPr>
                   <pic:blipFill>
-                    <a:blip r:embed="rId24" cstate="print">
+                    <a:blip r:embed="rId15" cstate="print">
                       <a:extLst>
                         <a:ext uri="{28A0092B-C50C-407E-A947-70E740481C1C}">
                           <a14:useLocalDpi xmlns:a14="http://schemas.microsoft.com/office/drawing/2010/main" val="0"/>
@@ -3030,7 +2454,7 @@
                     </pic:cNvPicPr>
                   </pic:nvPicPr>
                   <pic:blipFill>
-                    <a:blip r:embed="rId25" cstate="print">
+                    <a:blip r:embed="rId16" cstate="print">
                       <a:extLst>
                         <a:ext uri="{28A0092B-C50C-407E-A947-70E740481C1C}">
                           <a14:useLocalDpi xmlns:a14="http://schemas.microsoft.com/office/drawing/2010/main" val="0"/>
@@ -3071,7 +2495,7 @@
           <w:iCs w:val="0"/>
         </w:rPr>
       </w:pPr>
-      <w:bookmarkStart w:id="8" w:name="_Toc58165338"/>
+      <w:bookmarkStart w:id="8" w:name="_Toc58188643"/>
       <w:r>
         <w:rPr>
           <w:rStyle w:val="SubtleEmphasis"/>
@@ -3085,19 +2509,17 @@
     </w:p>
     <w:p>
       <w:pPr>
-        <w:pStyle w:val="Heading2"/>
         <w:rPr>
           <w:noProof/>
         </w:rPr>
       </w:pPr>
-      <w:bookmarkStart w:id="9" w:name="_Toc58165339"/>
       <w:r>
         <w:rPr>
           <w:noProof/>
         </w:rPr>
         <w:lastRenderedPageBreak/>
         <w:drawing>
-          <wp:inline distT="0" distB="0" distL="0" distR="0" wp14:anchorId="4A87DF5F" wp14:editId="57FEB0F8">
+          <wp:inline distT="0" distB="0" distL="0" distR="0" wp14:anchorId="4A87DF5F" wp14:editId="7FD126CF">
             <wp:extent cx="1800728" cy="3701415"/>
             <wp:effectExtent l="0" t="0" r="9525" b="0"/>
             <wp:docPr id="13" name="Picture 13"/>
@@ -3114,7 +2536,7 @@
                     </pic:cNvPicPr>
                   </pic:nvPicPr>
                   <pic:blipFill>
-                    <a:blip r:embed="rId6" cstate="print">
+                    <a:blip r:embed="rId17" cstate="print">
                       <a:extLst>
                         <a:ext uri="{28A0092B-C50C-407E-A947-70E740481C1C}">
                           <a14:useLocalDpi xmlns:a14="http://schemas.microsoft.com/office/drawing/2010/main" val="0"/>
@@ -3129,7 +2551,7 @@
                   <pic:spPr bwMode="auto">
                     <a:xfrm>
                       <a:off x="0" y="0"/>
-                      <a:ext cx="1811722" cy="3724013"/>
+                      <a:ext cx="1800728" cy="3701415"/>
                     </a:xfrm>
                     <a:prstGeom prst="rect">
                       <a:avLst/>
@@ -3153,9 +2575,9 @@
           <w:noProof/>
         </w:rPr>
         <w:drawing>
-          <wp:inline distT="0" distB="0" distL="0" distR="0" wp14:anchorId="52EEC012" wp14:editId="2C4B5DEA">
+          <wp:inline distT="0" distB="0" distL="0" distR="0" wp14:anchorId="52EEC012" wp14:editId="54F6DE8C">
             <wp:extent cx="1809750" cy="3719963"/>
-            <wp:effectExtent l="0" t="0" r="0" b="0"/>
+            <wp:effectExtent l="0" t="0" r="0" b="1905"/>
             <wp:docPr id="7" name="Picture 7"/>
             <wp:cNvGraphicFramePr>
               <a:graphicFrameLocks xmlns:a="http://schemas.openxmlformats.org/drawingml/2006/main" noChangeAspect="1"/>
@@ -3170,7 +2592,7 @@
                     </pic:cNvPicPr>
                   </pic:nvPicPr>
                   <pic:blipFill>
-                    <a:blip r:embed="rId7" cstate="print">
+                    <a:blip r:embed="rId18" cstate="print">
                       <a:extLst>
                         <a:ext uri="{28A0092B-C50C-407E-A947-70E740481C1C}">
                           <a14:useLocalDpi xmlns:a14="http://schemas.microsoft.com/office/drawing/2010/main" val="0"/>
@@ -3185,7 +2607,7 @@
                   <pic:spPr bwMode="auto">
                     <a:xfrm>
                       <a:off x="0" y="0"/>
-                      <a:ext cx="1817778" cy="3736465"/>
+                      <a:ext cx="1809750" cy="3719963"/>
                     </a:xfrm>
                     <a:prstGeom prst="rect">
                       <a:avLst/>
@@ -3206,7 +2628,7 @@
           <w:noProof/>
         </w:rPr>
         <w:drawing>
-          <wp:inline distT="0" distB="0" distL="0" distR="0" wp14:anchorId="5D91F0EB" wp14:editId="05DC1993">
+          <wp:inline distT="0" distB="0" distL="0" distR="0" wp14:anchorId="5D91F0EB" wp14:editId="2BCC3AC2">
             <wp:extent cx="1800225" cy="3700382"/>
             <wp:effectExtent l="0" t="0" r="0" b="0"/>
             <wp:docPr id="16" name="Picture 16"/>
@@ -3223,7 +2645,7 @@
                     </pic:cNvPicPr>
                   </pic:nvPicPr>
                   <pic:blipFill>
-                    <a:blip r:embed="rId8" cstate="print">
+                    <a:blip r:embed="rId19" cstate="print">
                       <a:extLst>
                         <a:ext uri="{28A0092B-C50C-407E-A947-70E740481C1C}">
                           <a14:useLocalDpi xmlns:a14="http://schemas.microsoft.com/office/drawing/2010/main" val="0"/>
@@ -3238,7 +2660,7 @@
                   <pic:spPr bwMode="auto">
                     <a:xfrm>
                       <a:off x="0" y="0"/>
-                      <a:ext cx="1811205" cy="3722951"/>
+                      <a:ext cx="1800225" cy="3700382"/>
                     </a:xfrm>
                     <a:prstGeom prst="rect">
                       <a:avLst/>
@@ -3262,7 +2684,7 @@
           <w:noProof/>
         </w:rPr>
         <w:drawing>
-          <wp:inline distT="0" distB="0" distL="0" distR="0" wp14:anchorId="6436C712" wp14:editId="13896D09">
+          <wp:inline distT="0" distB="0" distL="0" distR="0" wp14:anchorId="6436C712" wp14:editId="6606EAC1">
             <wp:extent cx="1790700" cy="3680805"/>
             <wp:effectExtent l="0" t="0" r="0" b="0"/>
             <wp:docPr id="6" name="Picture 6"/>
@@ -3279,7 +2701,7 @@
                     </pic:cNvPicPr>
                   </pic:nvPicPr>
                   <pic:blipFill>
-                    <a:blip r:embed="rId9" cstate="print">
+                    <a:blip r:embed="rId20" cstate="print">
                       <a:extLst>
                         <a:ext uri="{28A0092B-C50C-407E-A947-70E740481C1C}">
                           <a14:useLocalDpi xmlns:a14="http://schemas.microsoft.com/office/drawing/2010/main" val="0"/>
@@ -3294,7 +2716,7 @@
                   <pic:spPr bwMode="auto">
                     <a:xfrm>
                       <a:off x="0" y="0"/>
-                      <a:ext cx="1811848" cy="3724274"/>
+                      <a:ext cx="1790700" cy="3680805"/>
                     </a:xfrm>
                     <a:prstGeom prst="rect">
                       <a:avLst/>
@@ -3318,10 +2740,10 @@
           <w:noProof/>
         </w:rPr>
         <w:drawing>
-          <wp:inline distT="0" distB="0" distL="0" distR="0" wp14:anchorId="338161AA" wp14:editId="387911BC">
-            <wp:extent cx="1797947" cy="3695700"/>
+          <wp:inline distT="0" distB="0" distL="0" distR="0" wp14:anchorId="6130DDD6" wp14:editId="01AC1BFC">
+            <wp:extent cx="1793313" cy="3686175"/>
             <wp:effectExtent l="0" t="0" r="0" b="0"/>
-            <wp:docPr id="23" name="Picture 23"/>
+            <wp:docPr id="22" name="Picture 22"/>
             <wp:cNvGraphicFramePr>
               <a:graphicFrameLocks xmlns:a="http://schemas.openxmlformats.org/drawingml/2006/main" noChangeAspect="1"/>
             </wp:cNvGraphicFramePr>
@@ -3329,13 +2751,13 @@
               <a:graphicData uri="http://schemas.openxmlformats.org/drawingml/2006/picture">
                 <pic:pic xmlns:pic="http://schemas.openxmlformats.org/drawingml/2006/picture">
                   <pic:nvPicPr>
-                    <pic:cNvPr id="0" name="Picture 18"/>
+                    <pic:cNvPr id="0" name="Picture 5"/>
                     <pic:cNvPicPr>
                       <a:picLocks noChangeAspect="1" noChangeArrowheads="1"/>
                     </pic:cNvPicPr>
                   </pic:nvPicPr>
                   <pic:blipFill>
-                    <a:blip r:embed="rId10" cstate="print">
+                    <a:blip r:embed="rId21" cstate="print">
                       <a:extLst>
                         <a:ext uri="{28A0092B-C50C-407E-A947-70E740481C1C}">
                           <a14:useLocalDpi xmlns:a14="http://schemas.microsoft.com/office/drawing/2010/main" val="0"/>
@@ -3350,7 +2772,7 @@
                   <pic:spPr bwMode="auto">
                     <a:xfrm>
                       <a:off x="0" y="0"/>
-                      <a:ext cx="1817648" cy="3736195"/>
+                      <a:ext cx="1803599" cy="3707319"/>
                     </a:xfrm>
                     <a:prstGeom prst="rect">
                       <a:avLst/>
@@ -3377,7 +2799,7 @@
           <w:noProof/>
         </w:rPr>
         <w:drawing>
-          <wp:inline distT="0" distB="0" distL="0" distR="0" wp14:anchorId="3FF9DBDE" wp14:editId="6E872FF6">
+          <wp:inline distT="0" distB="0" distL="0" distR="0" wp14:anchorId="3FF9DBDE" wp14:editId="2CB5E295">
             <wp:extent cx="1793314" cy="3686175"/>
             <wp:effectExtent l="0" t="0" r="0" b="0"/>
             <wp:docPr id="17" name="Picture 17"/>
@@ -3394,7 +2816,7 @@
                     </pic:cNvPicPr>
                   </pic:nvPicPr>
                   <pic:blipFill>
-                    <a:blip r:embed="rId11" cstate="print">
+                    <a:blip r:embed="rId22" cstate="print">
                       <a:extLst>
                         <a:ext uri="{28A0092B-C50C-407E-A947-70E740481C1C}">
                           <a14:useLocalDpi xmlns:a14="http://schemas.microsoft.com/office/drawing/2010/main" val="0"/>
@@ -3409,7 +2831,7 @@
                   <pic:spPr bwMode="auto">
                     <a:xfrm>
                       <a:off x="0" y="0"/>
-                      <a:ext cx="1805253" cy="3710717"/>
+                      <a:ext cx="1793314" cy="3686175"/>
                     </a:xfrm>
                     <a:prstGeom prst="rect">
                       <a:avLst/>
@@ -3426,15 +2848,18 @@
         </w:drawing>
       </w:r>
       <w:r>
+        <w:t xml:space="preserve"> </w:t>
+      </w:r>
+      <w:r>
         <w:rPr>
           <w:noProof/>
         </w:rPr>
         <w:lastRenderedPageBreak/>
         <w:drawing>
-          <wp:inline distT="0" distB="0" distL="0" distR="0" wp14:anchorId="062DEA4E" wp14:editId="3BC7C623">
-            <wp:extent cx="1752600" cy="3602490"/>
+          <wp:inline distT="0" distB="0" distL="0" distR="0" wp14:anchorId="355D0A2C" wp14:editId="6717BB8D">
+            <wp:extent cx="1743075" cy="3582909"/>
             <wp:effectExtent l="0" t="0" r="0" b="0"/>
-            <wp:docPr id="21" name="Picture 21"/>
+            <wp:docPr id="5" name="Picture 5"/>
             <wp:cNvGraphicFramePr>
               <a:graphicFrameLocks xmlns:a="http://schemas.openxmlformats.org/drawingml/2006/main" noChangeAspect="1"/>
             </wp:cNvGraphicFramePr>
@@ -3442,13 +2867,13 @@
               <a:graphicData uri="http://schemas.openxmlformats.org/drawingml/2006/picture">
                 <pic:pic xmlns:pic="http://schemas.openxmlformats.org/drawingml/2006/picture">
                   <pic:nvPicPr>
-                    <pic:cNvPr id="0" name="Picture 47"/>
+                    <pic:cNvPr id="0" name="Picture 1"/>
                     <pic:cNvPicPr>
                       <a:picLocks noChangeAspect="1" noChangeArrowheads="1"/>
                     </pic:cNvPicPr>
                   </pic:nvPicPr>
                   <pic:blipFill>
-                    <a:blip r:embed="rId12" cstate="print">
+                    <a:blip r:embed="rId23" cstate="print">
                       <a:extLst>
                         <a:ext uri="{28A0092B-C50C-407E-A947-70E740481C1C}">
                           <a14:useLocalDpi xmlns:a14="http://schemas.microsoft.com/office/drawing/2010/main" val="0"/>
@@ -3463,7 +2888,7 @@
                   <pic:spPr bwMode="auto">
                     <a:xfrm>
                       <a:off x="0" y="0"/>
-                      <a:ext cx="1763327" cy="3624540"/>
+                      <a:ext cx="1757131" cy="3611801"/>
                     </a:xfrm>
                     <a:prstGeom prst="rect">
                       <a:avLst/>
@@ -3480,14 +2905,17 @@
         </w:drawing>
       </w:r>
       <w:r>
+        <w:t xml:space="preserve"> </w:t>
+      </w:r>
+      <w:r>
         <w:rPr>
           <w:noProof/>
         </w:rPr>
         <w:drawing>
-          <wp:inline distT="0" distB="0" distL="0" distR="0" wp14:anchorId="3813EA09" wp14:editId="6F061B41">
-            <wp:extent cx="1743075" cy="3582911"/>
+          <wp:inline distT="0" distB="0" distL="0" distR="0" wp14:anchorId="35242FE0" wp14:editId="737D8A84">
+            <wp:extent cx="1752600" cy="3602490"/>
             <wp:effectExtent l="0" t="0" r="0" b="0"/>
-            <wp:docPr id="15" name="Picture 15"/>
+            <wp:docPr id="25" name="Picture 25"/>
             <wp:cNvGraphicFramePr>
               <a:graphicFrameLocks xmlns:a="http://schemas.openxmlformats.org/drawingml/2006/main" noChangeAspect="1"/>
             </wp:cNvGraphicFramePr>
@@ -3495,13 +2923,13 @@
               <a:graphicData uri="http://schemas.openxmlformats.org/drawingml/2006/picture">
                 <pic:pic xmlns:pic="http://schemas.openxmlformats.org/drawingml/2006/picture">
                   <pic:nvPicPr>
-                    <pic:cNvPr id="0" name="Picture 5"/>
+                    <pic:cNvPr id="0" name="Picture 8"/>
                     <pic:cNvPicPr>
                       <a:picLocks noChangeAspect="1" noChangeArrowheads="1"/>
                     </pic:cNvPicPr>
                   </pic:nvPicPr>
                   <pic:blipFill>
-                    <a:blip r:embed="rId13" cstate="print">
+                    <a:blip r:embed="rId24" cstate="print">
                       <a:extLst>
                         <a:ext uri="{28A0092B-C50C-407E-A947-70E740481C1C}">
                           <a14:useLocalDpi xmlns:a14="http://schemas.microsoft.com/office/drawing/2010/main" val="0"/>
@@ -3516,7 +2944,7 @@
                   <pic:spPr bwMode="auto">
                     <a:xfrm>
                       <a:off x="0" y="0"/>
-                      <a:ext cx="1747423" cy="3591849"/>
+                      <a:ext cx="1762750" cy="3623354"/>
                     </a:xfrm>
                     <a:prstGeom prst="rect">
                       <a:avLst/>
@@ -3537,10 +2965,10 @@
           <w:noProof/>
         </w:rPr>
         <w:drawing>
-          <wp:inline distT="0" distB="0" distL="0" distR="0" wp14:anchorId="35A50698" wp14:editId="16FAC698">
-            <wp:extent cx="1742341" cy="3581400"/>
+          <wp:inline distT="0" distB="0" distL="0" distR="0" wp14:anchorId="484D6929" wp14:editId="7FB71602">
+            <wp:extent cx="1756242" cy="3609975"/>
             <wp:effectExtent l="0" t="0" r="0" b="0"/>
-            <wp:docPr id="18" name="Picture 18"/>
+            <wp:docPr id="24" name="Picture 24"/>
             <wp:cNvGraphicFramePr>
               <a:graphicFrameLocks xmlns:a="http://schemas.openxmlformats.org/drawingml/2006/main" noChangeAspect="1"/>
             </wp:cNvGraphicFramePr>
@@ -3554,7 +2982,7 @@
                     </pic:cNvPicPr>
                   </pic:nvPicPr>
                   <pic:blipFill>
-                    <a:blip r:embed="rId14" cstate="print">
+                    <a:blip r:embed="rId25" cstate="print">
                       <a:extLst>
                         <a:ext uri="{28A0092B-C50C-407E-A947-70E740481C1C}">
                           <a14:useLocalDpi xmlns:a14="http://schemas.microsoft.com/office/drawing/2010/main" val="0"/>
@@ -3569,7 +2997,7 @@
                   <pic:spPr bwMode="auto">
                     <a:xfrm>
                       <a:off x="0" y="0"/>
-                      <a:ext cx="1751229" cy="3599669"/>
+                      <a:ext cx="1764202" cy="3626337"/>
                     </a:xfrm>
                     <a:prstGeom prst="rect">
                       <a:avLst/>
@@ -3585,7 +3013,15 @@
           </wp:inline>
         </w:drawing>
       </w:r>
-      <w:bookmarkEnd w:id="9"/>
+    </w:p>
+    <w:p>
+      <w:pPr>
+        <w:rPr>
+          <w:rStyle w:val="SubtleEmphasis"/>
+          <w:i w:val="0"/>
+          <w:iCs w:val="0"/>
+        </w:rPr>
+      </w:pPr>
     </w:p>
     <w:p>
       <w:pPr>
@@ -3596,7 +3032,7 @@
           <w:iCs w:val="0"/>
         </w:rPr>
       </w:pPr>
-      <w:bookmarkStart w:id="10" w:name="_Toc58165340"/>
+      <w:bookmarkStart w:id="9" w:name="_Toc58188644"/>
       <w:r>
         <w:rPr>
           <w:rStyle w:val="SubtleEmphasis"/>
@@ -3605,13 +3041,11 @@
         </w:rPr>
         <w:t>UML Diagram</w:t>
       </w:r>
-      <w:bookmarkEnd w:id="10"/>
+      <w:bookmarkEnd w:id="9"/>
     </w:p>
     <w:p>
       <w:r>
         <w:tab/>
-      </w:r>
-      <w:r>
         <w:t>*attached in pdf</w:t>
       </w:r>
     </w:p>

</xml_diff>